<commit_message>
Regular update and backup.
</commit_message>
<xml_diff>
--- a/AFNET Project/Activities Outline 2021 (Game Plan Notes).docx
+++ b/AFNET Project/Activities Outline 2021 (Game Plan Notes).docx
@@ -88,15 +88,7 @@
           <w:strike/>
           <w:color w:val="222222"/>
         </w:rPr>
-        <w:t xml:space="preserve">Automate script to get </w:t>
-      </w:r>
-      <w:r>
-        <w:rPr>
-          <w:rFonts w:ascii="Calibri" w:eastAsia="Times New Roman" w:hAnsi="Calibri" w:cs="Calibri"/>
-          <w:strike/>
-          <w:color w:val="222222"/>
-        </w:rPr>
-        <w:t xml:space="preserve">historical log of data where each row describes a piece of equipment at a current moment. </w:t>
+        <w:t xml:space="preserve">Automate script to get historical log of data where each row describes a piece of equipment at a current moment. </w:t>
       </w:r>
     </w:p>
     <w:p>
@@ -118,14 +110,7 @@
           <w:rFonts w:ascii="Calibri" w:eastAsia="Times New Roman" w:hAnsi="Calibri" w:cs="Calibri"/>
           <w:color w:val="222222"/>
         </w:rPr>
-        <w:t xml:space="preserve">Create scheduled </w:t>
-      </w:r>
-      <w:r>
-        <w:rPr>
-          <w:rFonts w:ascii="Calibri" w:eastAsia="Times New Roman" w:hAnsi="Calibri" w:cs="Calibri"/>
-          <w:color w:val="222222"/>
-        </w:rPr>
-        <w:t>job.</w:t>
+        <w:t>Create scheduled job.</w:t>
       </w:r>
     </w:p>
     <w:p>
@@ -193,12 +178,14 @@
         <w:spacing w:line="235" w:lineRule="atLeast"/>
         <w:rPr>
           <w:rFonts w:ascii="Calibri" w:eastAsia="Times New Roman" w:hAnsi="Calibri" w:cs="Calibri"/>
-          <w:color w:val="222222"/>
-        </w:rPr>
-      </w:pPr>
-      <w:r>
-        <w:rPr>
-          <w:rFonts w:ascii="Calibri" w:eastAsia="Times New Roman" w:hAnsi="Calibri" w:cs="Calibri"/>
+          <w:strike/>
+          <w:color w:val="222222"/>
+        </w:rPr>
+      </w:pPr>
+      <w:r>
+        <w:rPr>
+          <w:rFonts w:ascii="Calibri" w:eastAsia="Times New Roman" w:hAnsi="Calibri" w:cs="Calibri"/>
+          <w:strike/>
           <w:color w:val="222222"/>
         </w:rPr>
         <w:t>Edit app to accommodate new data.</w:t>
@@ -223,7 +210,30 @@
           <w:rFonts w:ascii="Calibri" w:eastAsia="Times New Roman" w:hAnsi="Calibri" w:cs="Calibri"/>
           <w:color w:val="222222"/>
         </w:rPr>
-        <w:t>Create job to push app to GitHub.</w:t>
+        <w:t>Review changes</w:t>
+      </w:r>
+      <w:r>
+        <w:rPr>
+          <w:rFonts w:ascii="Calibri" w:eastAsia="Times New Roman" w:hAnsi="Calibri" w:cs="Calibri"/>
+          <w:color w:val="222222"/>
+        </w:rPr>
+        <w:t xml:space="preserve"> – make sure things work as </w:t>
+      </w:r>
+      <w:proofErr w:type="gramStart"/>
+      <w:r>
+        <w:rPr>
+          <w:rFonts w:ascii="Calibri" w:eastAsia="Times New Roman" w:hAnsi="Calibri" w:cs="Calibri"/>
+          <w:color w:val="222222"/>
+        </w:rPr>
+        <w:t>expected</w:t>
+      </w:r>
+      <w:proofErr w:type="gramEnd"/>
+      <w:r>
+        <w:rPr>
+          <w:rFonts w:ascii="Calibri" w:eastAsia="Times New Roman" w:hAnsi="Calibri" w:cs="Calibri"/>
+          <w:color w:val="222222"/>
+        </w:rPr>
+        <w:t xml:space="preserve"> </w:t>
       </w:r>
     </w:p>
     <w:p>
@@ -245,7 +255,36 @@
           <w:rFonts w:ascii="Calibri" w:eastAsia="Times New Roman" w:hAnsi="Calibri" w:cs="Calibri"/>
           <w:color w:val="222222"/>
         </w:rPr>
+        <w:t>Create job to push app to GitHub.</w:t>
+      </w:r>
+    </w:p>
+    <w:p>
+      <w:pPr>
+        <w:pStyle w:val="ListParagraph"/>
+        <w:numPr>
+          <w:ilvl w:val="1"/>
+          <w:numId w:val="2"/>
+        </w:numPr>
+        <w:shd w:val="clear" w:color="auto" w:fill="FFFFFF"/>
+        <w:spacing w:line="235" w:lineRule="atLeast"/>
+        <w:rPr>
+          <w:rFonts w:ascii="Calibri" w:eastAsia="Times New Roman" w:hAnsi="Calibri" w:cs="Calibri"/>
+          <w:color w:val="222222"/>
+        </w:rPr>
+      </w:pPr>
+      <w:r>
+        <w:rPr>
+          <w:rFonts w:ascii="Calibri" w:eastAsia="Times New Roman" w:hAnsi="Calibri" w:cs="Calibri"/>
+          <w:color w:val="222222"/>
+        </w:rPr>
         <w:t>See if the same can be done for the git pull on the Linux image.</w:t>
+      </w:r>
+      <w:r>
+        <w:rPr>
+          <w:rFonts w:ascii="Calibri" w:eastAsia="Times New Roman" w:hAnsi="Calibri" w:cs="Calibri"/>
+          <w:color w:val="222222"/>
+        </w:rPr>
+        <w:t xml:space="preserve"> (Cron job)</w:t>
       </w:r>
     </w:p>
     <w:p>

</xml_diff>